<commit_message>
New pages images and titles
rg
</commit_message>
<xml_diff>
--- a/inplications.docx
+++ b/inplications.docx
@@ -345,28 +345,104 @@
         </w:rPr>
         <w:t xml:space="preserve"> This will make all the page look about the same with different text</w:t>
       </w:r>
+    </w:p>
+    <w:p>
+      <w:pPr>
+        <w:spacing w:after="0"/>
+        <w:rPr>
+          <w:sz w:val="20"/>
+          <w:szCs w:val="20"/>
+        </w:rPr>
+      </w:pPr>
+    </w:p>
+    <w:p>
+      <w:pPr>
+        <w:spacing w:after="0"/>
+        <w:rPr>
+          <w:sz w:val="20"/>
+          <w:szCs w:val="20"/>
+        </w:rPr>
+      </w:pPr>
       <w:bookmarkStart w:id="0" w:name="_GoBack"/>
       <w:bookmarkEnd w:id="0"/>
     </w:p>
-    <w:p>
-      <w:pPr>
-        <w:spacing w:after="0"/>
-        <w:rPr>
-          <w:sz w:val="20"/>
-          <w:szCs w:val="20"/>
-        </w:rPr>
-      </w:pPr>
-    </w:p>
-    <w:p>
-      <w:pPr>
-        <w:spacing w:after="0"/>
-        <w:rPr>
-          <w:sz w:val="20"/>
-          <w:szCs w:val="20"/>
-        </w:rPr>
-      </w:pPr>
-    </w:p>
     <w:p/>
+    <w:p>
+      <w:pPr>
+        <w:rPr>
+          <w:b/>
+          <w:bCs/>
+          <w:sz w:val="40"/>
+          <w:szCs w:val="40"/>
+          <w:u w:val="single"/>
+        </w:rPr>
+      </w:pPr>
+      <w:r>
+        <w:rPr>
+          <w:b/>
+          <w:bCs/>
+          <w:sz w:val="40"/>
+          <w:szCs w:val="40"/>
+          <w:u w:val="single"/>
+        </w:rPr>
+        <w:t xml:space="preserve">Planning </w:t>
+      </w:r>
+    </w:p>
+    <w:p>
+      <w:pPr>
+        <w:rPr>
+          <w:b/>
+          <w:bCs/>
+          <w:sz w:val="40"/>
+          <w:szCs w:val="40"/>
+          <w:u w:val="single"/>
+        </w:rPr>
+      </w:pPr>
+      <w:r>
+        <w:rPr>
+          <w:b/>
+          <w:bCs/>
+          <w:sz w:val="40"/>
+          <w:szCs w:val="40"/>
+          <w:u w:val="single"/>
+        </w:rPr>
+        <w:t xml:space="preserve">   </w:t>
+      </w:r>
+      <w:r>
+        <w:t xml:space="preserve">Ideas </w:t>
+      </w:r>
+    </w:p>
+    <w:p>
+      <w:r>
+        <w:t xml:space="preserve">rust skins </w:t>
+      </w:r>
+    </w:p>
+    <w:p>
+      <w:proofErr w:type="spellStart"/>
+      <w:r>
+        <w:t>fortnite</w:t>
+      </w:r>
+      <w:proofErr w:type="spellEnd"/>
+      <w:r>
+        <w:t xml:space="preserve"> skins </w:t>
+      </w:r>
+    </w:p>
+    <w:p>
+      <w:r>
+        <w:rPr>
+          <w:highlight w:val="yellow"/>
+        </w:rPr>
+        <w:t>Rust framing guide.</w:t>
+      </w:r>
+    </w:p>
+    <w:p/>
+    <w:p/>
+    <w:p/>
+    <w:p>
+      <w:r>
+        <w:t xml:space="preserve">       </w:t>
+      </w:r>
+    </w:p>
     <w:sectPr>
       <w:pgSz w:w="11906" w:h="16838"/>
       <w:pgMar w:top="1440" w:right="1440" w:bottom="1440" w:left="1440" w:header="708" w:footer="708" w:gutter="0"/>
@@ -494,15 +570,6 @@
   </w:abstractNum>
   <w:num w:numId="1">
     <w:abstractNumId w:val="0"/>
-    <w:lvlOverride w:ilvl="0"/>
-    <w:lvlOverride w:ilvl="1"/>
-    <w:lvlOverride w:ilvl="2"/>
-    <w:lvlOverride w:ilvl="3"/>
-    <w:lvlOverride w:ilvl="4"/>
-    <w:lvlOverride w:ilvl="5"/>
-    <w:lvlOverride w:ilvl="6"/>
-    <w:lvlOverride w:ilvl="7"/>
-    <w:lvlOverride w:ilvl="8"/>
   </w:num>
 </w:numbering>
 </file>
@@ -630,6 +697,7 @@
     <w:lsdException w:name="HTML Sample" w:semiHidden="1" w:unhideWhenUsed="1"/>
     <w:lsdException w:name="HTML Typewriter" w:semiHidden="1" w:unhideWhenUsed="1"/>
     <w:lsdException w:name="HTML Variable" w:semiHidden="1" w:unhideWhenUsed="1"/>
+    <w:lsdException w:name="Normal Table" w:semiHidden="1" w:unhideWhenUsed="1"/>
     <w:lsdException w:name="annotation subject" w:semiHidden="1" w:unhideWhenUsed="1"/>
     <w:lsdException w:name="No List" w:semiHidden="1" w:unhideWhenUsed="1"/>
     <w:lsdException w:name="Outline List 1" w:semiHidden="1" w:unhideWhenUsed="1"/>
@@ -676,8 +744,10 @@
     <w:lsdException w:name="Table Subtle 2" w:semiHidden="1" w:unhideWhenUsed="1"/>
     <w:lsdException w:name="Table Web 1" w:semiHidden="1" w:unhideWhenUsed="1"/>
     <w:lsdException w:name="Table Web 2" w:semiHidden="1" w:unhideWhenUsed="1"/>
+    <w:lsdException w:name="Table Web 3" w:semiHidden="1" w:unhideWhenUsed="1"/>
     <w:lsdException w:name="Balloon Text" w:semiHidden="1" w:unhideWhenUsed="1"/>
     <w:lsdException w:name="Table Grid" w:uiPriority="39"/>
+    <w:lsdException w:name="Table Theme" w:semiHidden="1" w:unhideWhenUsed="1"/>
     <w:lsdException w:name="Placeholder Text" w:semiHidden="1"/>
     <w:lsdException w:name="No Spacing" w:uiPriority="1" w:qFormat="1"/>
     <w:lsdException w:name="Light Shading" w:uiPriority="60"/>

</xml_diff>